<commit_message>
Even more restructuring/cleaning, adds favicon and full devlog
</commit_message>
<xml_diff>
--- a/[Devlog] Pizza Peers.docx
+++ b/[Devlog] Pizza Peers.docx
@@ -1167,6 +1167,116 @@
           <w:lang w:val="en-US"/>
         </w:rPr>
       </w:pPr>
+      <w:r>
+        <w:rPr>
+          <w:rFonts w:ascii="Raleway" w:hAnsi="Raleway"/>
+          <w:b/>
+          <w:bCs/>
+          <w:lang w:val="en-US"/>
+        </w:rPr>
+        <w:t>Remark:</w:t>
+      </w:r>
+      <w:r>
+        <w:rPr>
+          <w:rFonts w:ascii="Raleway" w:hAnsi="Raleway"/>
+          <w:lang w:val="en-US"/>
+        </w:rPr>
+        <w:t xml:space="preserve"> in hindsight, though, I probably should have started with a simpler game. Pizza Peers is essentially </w:t>
+      </w:r>
+      <w:r>
+        <w:rPr>
+          <w:rFonts w:ascii="Raleway" w:hAnsi="Raleway"/>
+          <w:lang w:val="en-US"/>
+        </w:rPr>
+        <w:t xml:space="preserve">a slightly different and </w:t>
+      </w:r>
+      <w:r>
+        <w:rPr>
+          <w:rFonts w:ascii="Raleway" w:hAnsi="Raleway"/>
+          <w:lang w:val="en-US"/>
+        </w:rPr>
+        <w:t xml:space="preserve">watered-down </w:t>
+      </w:r>
+      <w:r>
+        <w:rPr>
+          <w:rFonts w:ascii="Raleway" w:hAnsi="Raleway"/>
+          <w:lang w:val="en-US"/>
+        </w:rPr>
+        <w:t>version</w:t>
+      </w:r>
+      <w:r>
+        <w:rPr>
+          <w:rFonts w:ascii="Raleway" w:hAnsi="Raleway"/>
+          <w:lang w:val="en-US"/>
+        </w:rPr>
+        <w:t xml:space="preserve"> of the game Overcooked</w:t>
+      </w:r>
+      <w:r>
+        <w:rPr>
+          <w:rFonts w:ascii="Raleway" w:hAnsi="Raleway"/>
+          <w:lang w:val="en-US"/>
+        </w:rPr>
+        <w:t>.</w:t>
+      </w:r>
+      <w:r>
+        <w:rPr>
+          <w:rFonts w:ascii="Raleway" w:hAnsi="Raleway"/>
+          <w:lang w:val="en-US"/>
+        </w:rPr>
+        <w:t xml:space="preserve"> </w:t>
+      </w:r>
+      <w:r>
+        <w:rPr>
+          <w:rFonts w:ascii="Raleway" w:hAnsi="Raleway"/>
+          <w:lang w:val="en-US"/>
+        </w:rPr>
+        <w:t>T</w:t>
+      </w:r>
+      <w:bookmarkStart w:id="0" w:name="_GoBack"/>
+      <w:bookmarkEnd w:id="0"/>
+      <w:r>
+        <w:rPr>
+          <w:rFonts w:ascii="Raleway" w:hAnsi="Raleway"/>
+          <w:lang w:val="en-US"/>
+        </w:rPr>
+        <w:t xml:space="preserve">rying to create a </w:t>
+      </w:r>
+      <w:r>
+        <w:rPr>
+          <w:rFonts w:ascii="Raleway" w:hAnsi="Raleway"/>
+          <w:lang w:val="en-US"/>
+        </w:rPr>
+        <w:t>fully-fledged</w:t>
+      </w:r>
+      <w:r>
+        <w:rPr>
+          <w:rFonts w:ascii="Raleway" w:hAnsi="Raleway"/>
+          <w:lang w:val="en-US"/>
+        </w:rPr>
+        <w:t xml:space="preserve"> game on your first peer-to-peer try isn’t ideal. I should have made multiplayer pong or something, </w:t>
+      </w:r>
+      <w:r>
+        <w:rPr>
+          <w:rFonts w:ascii="Raleway" w:hAnsi="Raleway"/>
+          <w:lang w:val="en-US"/>
+        </w:rPr>
+        <w:t xml:space="preserve">or multiplayer flappy bird (however that might work), </w:t>
+      </w:r>
+      <w:r>
+        <w:rPr>
+          <w:rFonts w:ascii="Raleway" w:hAnsi="Raleway"/>
+          <w:lang w:val="en-US"/>
+        </w:rPr>
+        <w:t>but oh well.</w:t>
+      </w:r>
+    </w:p>
+    <w:p>
+      <w:pPr>
+        <w:rPr>
+          <w:rFonts w:ascii="Raleway" w:hAnsi="Raleway"/>
+          <w:lang w:val="en-US"/>
+        </w:rPr>
+      </w:pPr>
     </w:p>
     <w:p>
       <w:pPr>
@@ -1329,7 +1439,15 @@
           <w:rFonts w:ascii="Raleway" w:hAnsi="Raleway"/>
           <w:lang w:val="en-US"/>
         </w:rPr>
-        <w:t xml:space="preserve"> the interface during the game, you can send chat messages, you can shake the phone to do something in-game, you can even livestream everyone’s camera to the screen if you want. (Not sure how you’d use that in a game, but you </w:t>
+        <w:t xml:space="preserve"> the interface during the game, you can send chat messages, you can shake the phone to do something </w:t>
+      </w:r>
+      <w:r>
+        <w:rPr>
+          <w:rFonts w:ascii="Raleway" w:hAnsi="Raleway"/>
+          <w:lang w:val="en-US"/>
+        </w:rPr>
+        <w:lastRenderedPageBreak/>
+        <w:t xml:space="preserve">in-game, you can even livestream everyone’s camera to the screen if you want. (Not sure how you’d use that in a game, but you </w:t>
       </w:r>
       <w:r>
         <w:rPr>
@@ -1390,7 +1508,6 @@
           <w:rFonts w:ascii="Raleway" w:hAnsi="Raleway"/>
           <w:lang w:val="en-US"/>
         </w:rPr>
-        <w:lastRenderedPageBreak/>
         <w:br w:type="page"/>
       </w:r>
     </w:p>
@@ -6580,42 +6697,22 @@
           <w:lang w:val="en-US"/>
         </w:rPr>
         <w:lastRenderedPageBreak/>
-        <w:t xml:space="preserve">[Pizza Peers] </w:t>
-      </w:r>
-      <w:r>
-        <w:rPr>
-          <w:lang w:val="en-US"/>
-        </w:rPr>
-        <w:t>Random city and room generation</w:t>
-      </w:r>
-    </w:p>
-    <w:p>
-      <w:pPr>
-        <w:rPr>
-          <w:rFonts w:ascii="Raleway" w:hAnsi="Raleway"/>
-          <w:lang w:val="en-US"/>
-        </w:rPr>
-      </w:pPr>
-      <w:r>
-        <w:rPr>
-          <w:rFonts w:ascii="Raleway" w:hAnsi="Raleway"/>
-          <w:lang w:val="en-US"/>
-        </w:rPr>
-        <w:t xml:space="preserve">This is part </w:t>
-      </w:r>
-      <w:r>
-        <w:rPr>
-          <w:rFonts w:ascii="Raleway" w:hAnsi="Raleway"/>
-          <w:lang w:val="en-US"/>
-        </w:rPr>
-        <w:t>7</w:t>
-      </w:r>
-      <w:r>
-        <w:rPr>
-          <w:rFonts w:ascii="Raleway" w:hAnsi="Raleway"/>
-          <w:lang w:val="en-US"/>
-        </w:rPr>
-        <w:t xml:space="preserve"> in my article series about how I created “Pizza Peers”. If you haven’t read the previous articles, be sure to do so now!</w:t>
+        <w:t>[Pizza Peers] Random city and room generation</w:t>
+      </w:r>
+    </w:p>
+    <w:p>
+      <w:pPr>
+        <w:rPr>
+          <w:rFonts w:ascii="Raleway" w:hAnsi="Raleway"/>
+          <w:lang w:val="en-US"/>
+        </w:rPr>
+      </w:pPr>
+      <w:r>
+        <w:rPr>
+          <w:rFonts w:ascii="Raleway" w:hAnsi="Raleway"/>
+          <w:lang w:val="en-US"/>
+        </w:rPr>
+        <w:t>This is part 7 in my article series about how I created “Pizza Peers”. If you haven’t read the previous articles, be sure to do so now!</w:t>
       </w:r>
     </w:p>
     <w:p>
@@ -7488,8 +7585,6 @@
         </w:rPr>
         <w:t>&lt;IMAGE HERE (animated logo or something)&gt;</w:t>
       </w:r>
-      <w:bookmarkStart w:id="0" w:name="_GoBack"/>
-      <w:bookmarkEnd w:id="0"/>
     </w:p>
     <w:p>
       <w:pPr>

</xml_diff>